<commit_message>
Pipeline to render docvars and templated lang
</commit_message>
<xml_diff>
--- a/AppraiSys.OpenXML.PowerTools.DocumentAssembler/TemplateDocument.docx
+++ b/AppraiSys.OpenXML.PowerTools.DocumentAssembler/TemplateDocument.docx
@@ -143,6 +143,31 @@
       <w:r>
         <w:rPr/>
         <w:t>When you create pictures, charts, or diagrams, they also coordinate with your current document look.</w:t>
+      </w:r>
+    </w:p>
+    <w:p>
+      <w:pPr>
+        <w:pStyle w:val="Normal"/>
+        <w:rPr/>
+      </w:pPr>
+      <w:r>
+        <w:rPr/>
+        <w:fldChar w:fldCharType="begin"/>
+      </w:r>
+      <w:r>
+        <w:rPr/>
+        <w:instrText xml:space="preserve"> DOCVARIABLE testTable </w:instrText>
+      </w:r>
+      <w:r>
+        <w:rPr/>
+        <w:fldChar w:fldCharType="separate"/>
+      </w:r>
+      <w:r>
+        <w:rPr/>
+      </w:r>
+      <w:r>
+        <w:rPr/>
+        <w:fldChar w:fldCharType="end"/>
       </w:r>
     </w:p>
     <w:p>
@@ -190,7 +215,7 @@
         <w:gridCol w:w="1582"/>
         <w:gridCol w:w="1185"/>
         <w:gridCol w:w="3010"/>
-        <w:gridCol w:w="2272"/>
+        <w:gridCol w:w="2273"/>
       </w:tblGrid>
       <w:tr>
         <w:trPr>
@@ -295,6 +320,7 @@
                 <w:b/>
                 <w:bCs/>
                 <w:color w:val="auto"/>
+                <w:sz w:val="22"/>
               </w:rPr>
             </w:r>
           </w:p>
@@ -339,7 +365,7 @@
         </w:tc>
         <w:tc>
           <w:tcPr>
-            <w:tcW w:w="2272" w:type="dxa"/>
+            <w:tcW w:w="2273" w:type="dxa"/>
             <w:tcBorders>
               <w:bottom w:val="nil"/>
             </w:tcBorders>
@@ -471,6 +497,7 @@
             <w:r>
               <w:rPr>
                 <w:color w:val="auto"/>
+                <w:sz w:val="22"/>
               </w:rPr>
             </w:r>
           </w:p>
@@ -512,7 +539,7 @@
         </w:tc>
         <w:tc>
           <w:tcPr>
-            <w:tcW w:w="2272" w:type="dxa"/>
+            <w:tcW w:w="2273" w:type="dxa"/>
             <w:tcBorders/>
             <w:shd w:color="auto" w:fill="B6DDE8" w:themeFill="accent5" w:themeFillTint="66" w:val="clear"/>
           </w:tcPr>
@@ -536,29 +563,7 @@
                 <w:szCs w:val="22"/>
                 <w:lang w:val="en-US" w:eastAsia="en-US"/>
               </w:rPr>
-              <w:t>&lt;#&lt;Image Select="./</w:t>
-            </w:r>
-            <w:r>
-              <w:rPr>
-                <w:rStyle w:val="PlaceholderText"/>
-                <w:rFonts w:eastAsia="Calibri" w:cs="Arial"/>
-                <w:kern w:val="0"/>
-                <w:sz w:val="22"/>
-                <w:szCs w:val="22"/>
-                <w:lang w:val="en-US" w:eastAsia="en-US"/>
-              </w:rPr>
-              <w:t>Image</w:t>
-            </w:r>
-            <w:r>
-              <w:rPr>
-                <w:rStyle w:val="PlaceholderText"/>
-                <w:rFonts w:eastAsia="Calibri" w:cs="Arial"/>
-                <w:kern w:val="0"/>
-                <w:sz w:val="22"/>
-                <w:szCs w:val="22"/>
-                <w:lang w:val="en-US" w:eastAsia="en-US"/>
-              </w:rPr>
-              <w:t>"/&gt;#&gt;</w:t>
+              <w:t>&lt;#&lt;Image Select="./Image"/&gt;#&gt;</w:t>
             </w:r>
           </w:p>
           <w:p>
@@ -574,11 +579,7 @@
             </w:pPr>
             <w:r>
               <w:rPr>
-                <w:rFonts w:eastAsia="Calibri" w:cs="Arial"/>
-                <w:kern w:val="0"/>
                 <w:sz w:val="22"/>
-                <w:szCs w:val="22"/>
-                <w:lang w:val="en-US" w:eastAsia="en-US"/>
               </w:rPr>
               <w:drawing>
                 <wp:inline distT="0" distB="0" distL="0" distR="0">

</xml_diff>